<commit_message>
Updated code and results for assignment 7.
</commit_message>
<xml_diff>
--- a/assignment7/Vignos_ME751_A7_Solution.docx
+++ b/assignment7/Vignos_ME751_A7_Solution.docx
@@ -60,7 +60,7 @@
                     <pic:cNvPicPr/>
                   </pic:nvPicPr>
                   <pic:blipFill>
-                    <a:blip r:embed="rId4"/>
+                    <a:blip r:embed="rId5"/>
                     <a:stretch>
                       <a:fillRect/>
                     </a:stretch>
@@ -135,7 +135,7 @@
                     <pic:cNvPicPr/>
                   </pic:nvPicPr>
                   <pic:blipFill>
-                    <a:blip r:embed="rId5"/>
+                    <a:blip r:embed="rId6"/>
                     <a:stretch>
                       <a:fillRect/>
                     </a:stretch>
@@ -791,7 +791,7 @@
                     <pic:cNvPicPr/>
                   </pic:nvPicPr>
                   <pic:blipFill>
-                    <a:blip r:embed="rId6"/>
+                    <a:blip r:embed="rId7"/>
                     <a:stretch>
                       <a:fillRect/>
                     </a:stretch>
@@ -830,72 +830,6 @@
             <wp:extent cx="4406901" cy="3305175"/>
             <wp:effectExtent l="0" t="0" r="0" b="0"/>
             <wp:docPr id="17" name="Picture 17"/>
-            <wp:cNvGraphicFramePr>
-              <a:graphicFrameLocks xmlns:a="http://schemas.openxmlformats.org/drawingml/2006/main" noChangeAspect="1"/>
-            </wp:cNvGraphicFramePr>
-            <a:graphic xmlns:a="http://schemas.openxmlformats.org/drawingml/2006/main">
-              <a:graphicData uri="http://schemas.openxmlformats.org/drawingml/2006/picture">
-                <pic:pic xmlns:pic="http://schemas.openxmlformats.org/drawingml/2006/picture">
-                  <pic:nvPicPr>
-                    <pic:cNvPr id="1" name=""/>
-                    <pic:cNvPicPr/>
-                  </pic:nvPicPr>
-                  <pic:blipFill>
-                    <a:blip r:embed="rId7"/>
-                    <a:stretch>
-                      <a:fillRect/>
-                    </a:stretch>
-                  </pic:blipFill>
-                  <pic:spPr>
-                    <a:xfrm>
-                      <a:off x="0" y="0"/>
-                      <a:ext cx="4432492" cy="3324368"/>
-                    </a:xfrm>
-                    <a:prstGeom prst="rect">
-                      <a:avLst/>
-                    </a:prstGeom>
-                  </pic:spPr>
-                </pic:pic>
-              </a:graphicData>
-            </a:graphic>
-          </wp:inline>
-        </w:drawing>
-      </w:r>
-    </w:p>
-    <w:p>
-      <w:pPr>
-        <w:spacing w:after="0"/>
-        <w:rPr>
-          <w:rFonts w:ascii="Arial" w:hAnsi="Arial" w:cs="Arial"/>
-        </w:rPr>
-      </w:pPr>
-      <w:r>
-        <w:rPr>
-          <w:rFonts w:ascii="Arial" w:hAnsi="Arial" w:cs="Arial"/>
-          <w:b/>
-        </w:rPr>
-        <w:lastRenderedPageBreak/>
-        <w:t>h = 0.0021 removed:</w:t>
-      </w:r>
-    </w:p>
-    <w:p>
-      <w:pPr>
-        <w:spacing w:after="0"/>
-        <w:jc w:val="center"/>
-        <w:rPr>
-          <w:rFonts w:ascii="Arial" w:hAnsi="Arial" w:cs="Arial"/>
-        </w:rPr>
-      </w:pPr>
-      <w:r>
-        <w:rPr>
-          <w:rFonts w:ascii="Arial" w:hAnsi="Arial" w:cs="Arial"/>
-          <w:noProof/>
-        </w:rPr>
-        <w:drawing>
-          <wp:inline distT="0" distB="0" distL="0" distR="0" wp14:anchorId="6576C6AE" wp14:editId="6788C139">
-            <wp:extent cx="5022757" cy="4133850"/>
-            <wp:effectExtent l="0" t="0" r="6985" b="0"/>
-            <wp:docPr id="20" name="Picture 20"/>
             <wp:cNvGraphicFramePr>
               <a:graphicFrameLocks xmlns:a="http://schemas.openxmlformats.org/drawingml/2006/main" noChangeAspect="1"/>
             </wp:cNvGraphicFramePr>
@@ -915,7 +849,7 @@
                   <pic:spPr>
                     <a:xfrm>
                       <a:off x="0" y="0"/>
-                      <a:ext cx="5025877" cy="4136418"/>
+                      <a:ext cx="4432492" cy="3324368"/>
                     </a:xfrm>
                     <a:prstGeom prst="rect">
                       <a:avLst/>
@@ -933,29 +867,15 @@
         <w:spacing w:after="0"/>
         <w:rPr>
           <w:rFonts w:ascii="Arial" w:hAnsi="Arial" w:cs="Arial"/>
-          <w:b/>
-        </w:rPr>
-      </w:pPr>
-      <w:r>
-        <w:rPr>
-          <w:rFonts w:ascii="Arial" w:hAnsi="Arial" w:cs="Arial"/>
-          <w:b/>
-        </w:rPr>
-        <w:t xml:space="preserve">h = 0.0021 </w:t>
-      </w:r>
-      <w:r>
-        <w:rPr>
-          <w:rFonts w:ascii="Arial" w:hAnsi="Arial" w:cs="Arial"/>
-          <w:b/>
-        </w:rPr>
-        <w:t>included</w:t>
-      </w:r>
-      <w:r>
-        <w:rPr>
-          <w:rFonts w:ascii="Arial" w:hAnsi="Arial" w:cs="Arial"/>
-          <w:b/>
-        </w:rPr>
-        <w:t>:</w:t>
+        </w:rPr>
+      </w:pPr>
+      <w:r>
+        <w:rPr>
+          <w:rFonts w:ascii="Arial" w:hAnsi="Arial" w:cs="Arial"/>
+          <w:b/>
+        </w:rPr>
+        <w:lastRenderedPageBreak/>
+        <w:t>h = 0.0021 removed:</w:t>
       </w:r>
     </w:p>
     <w:p>
@@ -972,10 +892,10 @@
           <w:noProof/>
         </w:rPr>
         <w:drawing>
-          <wp:inline distT="0" distB="0" distL="0" distR="0" wp14:anchorId="2E78ACF3" wp14:editId="4E8F62E4">
-            <wp:extent cx="5011185" cy="4124325"/>
-            <wp:effectExtent l="0" t="0" r="0" b="0"/>
-            <wp:docPr id="19" name="Picture 19"/>
+          <wp:inline distT="0" distB="0" distL="0" distR="0" wp14:anchorId="6576C6AE" wp14:editId="6788C139">
+            <wp:extent cx="5022757" cy="4133850"/>
+            <wp:effectExtent l="0" t="0" r="6985" b="0"/>
+            <wp:docPr id="20" name="Picture 20"/>
             <wp:cNvGraphicFramePr>
               <a:graphicFrameLocks xmlns:a="http://schemas.openxmlformats.org/drawingml/2006/main" noChangeAspect="1"/>
             </wp:cNvGraphicFramePr>
@@ -995,7 +915,7 @@
                   <pic:spPr>
                     <a:xfrm>
                       <a:off x="0" y="0"/>
-                      <a:ext cx="5031224" cy="4140817"/>
+                      <a:ext cx="5025877" cy="4136418"/>
                     </a:xfrm>
                     <a:prstGeom prst="rect">
                       <a:avLst/>
@@ -1013,286 +933,29 @@
         <w:spacing w:after="0"/>
         <w:rPr>
           <w:rFonts w:ascii="Arial" w:hAnsi="Arial" w:cs="Arial"/>
-        </w:rPr>
-      </w:pPr>
-      <w:r>
-        <w:rPr>
-          <w:rFonts w:ascii="Arial" w:hAnsi="Arial" w:cs="Arial"/>
-          <w:b/>
-        </w:rPr>
-        <w:lastRenderedPageBreak/>
-        <w:t>Problem 4:</w:t>
-      </w:r>
-    </w:p>
-    <w:p>
-      <w:pPr>
-        <w:spacing w:after="0"/>
-        <w:rPr>
-          <w:rFonts w:ascii="Arial" w:hAnsi="Arial" w:cs="Arial"/>
-        </w:rPr>
-      </w:pPr>
-      <w:r>
-        <w:rPr>
-          <w:rFonts w:ascii="Arial" w:hAnsi="Arial" w:cs="Arial"/>
-        </w:rPr>
-        <w:t xml:space="preserve">See first plot below for the solution when </w:t>
-      </w:r>
-      <w:r>
-        <w:rPr>
-          <w:rFonts w:ascii="Arial" w:hAnsi="Arial" w:cs="Arial"/>
-        </w:rPr>
-        <w:t xml:space="preserve">α </w:t>
-      </w:r>
-      <w:r>
-        <w:rPr>
-          <w:rFonts w:ascii="Arial" w:hAnsi="Arial" w:cs="Arial"/>
-        </w:rPr>
-        <w:t xml:space="preserve">= 0 and </w:t>
-      </w:r>
-      <w:r>
-        <w:rPr>
-          <w:rFonts w:ascii="Arial" w:hAnsi="Arial" w:cs="Arial"/>
-        </w:rPr>
-        <w:t xml:space="preserve">β </w:t>
-      </w:r>
-      <w:r>
-        <w:rPr>
-          <w:rFonts w:ascii="Arial" w:hAnsi="Arial" w:cs="Arial"/>
-        </w:rPr>
-        <w:t>= 1. For the sensitivity an</w:t>
-      </w:r>
-      <w:r>
-        <w:rPr>
-          <w:rFonts w:ascii="Arial" w:hAnsi="Arial" w:cs="Arial"/>
-        </w:rPr>
-        <w:t>alyse</w:t>
-      </w:r>
-      <w:r>
-        <w:rPr>
-          <w:rFonts w:ascii="Arial" w:hAnsi="Arial" w:cs="Arial"/>
-        </w:rPr>
-        <w:t xml:space="preserve">s I varied </w:t>
-      </w:r>
-      <w:r>
-        <w:rPr>
-          <w:rFonts w:ascii="Arial" w:hAnsi="Arial" w:cs="Arial"/>
-        </w:rPr>
-        <w:t xml:space="preserve">α </w:t>
-      </w:r>
-      <w:r>
-        <w:rPr>
-          <w:rFonts w:ascii="Arial" w:hAnsi="Arial" w:cs="Arial"/>
-        </w:rPr>
-        <w:t xml:space="preserve">between -2 and 2 while keeping </w:t>
-      </w:r>
-      <w:r>
-        <w:rPr>
-          <w:rFonts w:ascii="Arial" w:hAnsi="Arial" w:cs="Arial"/>
-        </w:rPr>
-        <w:t xml:space="preserve">β </w:t>
-      </w:r>
-      <w:r>
-        <w:rPr>
-          <w:rFonts w:ascii="Arial" w:hAnsi="Arial" w:cs="Arial"/>
-        </w:rPr>
-        <w:t xml:space="preserve">= 1 and varied </w:t>
-      </w:r>
-      <w:r>
-        <w:rPr>
-          <w:rFonts w:ascii="Arial" w:hAnsi="Arial" w:cs="Arial"/>
-        </w:rPr>
-        <w:t xml:space="preserve">β </w:t>
-      </w:r>
-      <w:r>
-        <w:rPr>
-          <w:rFonts w:ascii="Arial" w:hAnsi="Arial" w:cs="Arial"/>
-        </w:rPr>
-        <w:t xml:space="preserve">between -1 and 3 while keeping </w:t>
-      </w:r>
-      <w:r>
-        <w:rPr>
-          <w:rFonts w:ascii="Arial" w:hAnsi="Arial" w:cs="Arial"/>
-        </w:rPr>
-        <w:t xml:space="preserve">α </w:t>
-      </w:r>
-      <w:r>
-        <w:rPr>
-          <w:rFonts w:ascii="Arial" w:hAnsi="Arial" w:cs="Arial"/>
-        </w:rPr>
-        <w:t>= 1. Ideally, I would have kept</w:t>
-      </w:r>
-      <w:r>
-        <w:rPr>
-          <w:rFonts w:ascii="Arial" w:hAnsi="Arial" w:cs="Arial"/>
-        </w:rPr>
-        <w:t xml:space="preserve"> </w:t>
-      </w:r>
-      <w:r>
-        <w:rPr>
-          <w:rFonts w:ascii="Arial" w:hAnsi="Arial" w:cs="Arial"/>
-        </w:rPr>
-        <w:t xml:space="preserve">α </w:t>
-      </w:r>
-      <w:r>
-        <w:rPr>
-          <w:rFonts w:ascii="Arial" w:hAnsi="Arial" w:cs="Arial"/>
-        </w:rPr>
-        <w:t xml:space="preserve">= 0 for the </w:t>
-      </w:r>
-      <w:r>
-        <w:rPr>
-          <w:rFonts w:ascii="Arial" w:hAnsi="Arial" w:cs="Arial"/>
-        </w:rPr>
-        <w:t xml:space="preserve">β </w:t>
-      </w:r>
-      <w:r>
-        <w:rPr>
-          <w:rFonts w:ascii="Arial" w:hAnsi="Arial" w:cs="Arial"/>
-        </w:rPr>
-        <w:t>sensitivity analysis because this is the nominal value, but there is no variation in x</w:t>
-      </w:r>
-      <w:r>
-        <w:rPr>
-          <w:rFonts w:ascii="Arial" w:hAnsi="Arial" w:cs="Arial"/>
-        </w:rPr>
-        <w:t>(t)</w:t>
-      </w:r>
-      <w:r>
-        <w:rPr>
-          <w:rFonts w:ascii="Arial" w:hAnsi="Arial" w:cs="Arial"/>
-        </w:rPr>
-        <w:t xml:space="preserve"> or y</w:t>
-      </w:r>
-      <w:r>
-        <w:rPr>
-          <w:rFonts w:ascii="Arial" w:hAnsi="Arial" w:cs="Arial"/>
-        </w:rPr>
-        <w:t>(t)</w:t>
-      </w:r>
-      <w:r>
-        <w:rPr>
-          <w:rFonts w:ascii="Arial" w:hAnsi="Arial" w:cs="Arial"/>
-        </w:rPr>
-        <w:t xml:space="preserve"> when </w:t>
-      </w:r>
-      <w:r>
-        <w:rPr>
-          <w:rFonts w:ascii="Arial" w:hAnsi="Arial" w:cs="Arial"/>
-        </w:rPr>
-        <w:t xml:space="preserve">α </w:t>
-      </w:r>
-      <w:r>
-        <w:rPr>
-          <w:rFonts w:ascii="Arial" w:hAnsi="Arial" w:cs="Arial"/>
-        </w:rPr>
-        <w:t>= 0.</w:t>
-      </w:r>
-    </w:p>
-    <w:p>
-      <w:pPr>
-        <w:spacing w:after="0"/>
-        <w:rPr>
-          <w:rFonts w:ascii="Arial" w:hAnsi="Arial" w:cs="Arial"/>
-        </w:rPr>
-      </w:pPr>
-    </w:p>
-    <w:p>
-      <w:pPr>
-        <w:spacing w:after="0"/>
-        <w:rPr>
-          <w:rFonts w:ascii="Arial" w:hAnsi="Arial" w:cs="Arial"/>
-        </w:rPr>
-      </w:pPr>
-      <w:r>
-        <w:rPr>
-          <w:rFonts w:ascii="Arial" w:hAnsi="Arial" w:cs="Arial"/>
-        </w:rPr>
-        <w:t xml:space="preserve">This sensitivity analysis showed that y(t) is much more sensitive to </w:t>
-      </w:r>
-      <w:r>
-        <w:rPr>
-          <w:rFonts w:ascii="Arial" w:hAnsi="Arial" w:cs="Arial"/>
-        </w:rPr>
-        <w:t xml:space="preserve">α </w:t>
-      </w:r>
-      <w:r>
-        <w:rPr>
-          <w:rFonts w:ascii="Arial" w:hAnsi="Arial" w:cs="Arial"/>
-        </w:rPr>
-        <w:t xml:space="preserve">and </w:t>
-      </w:r>
-      <w:r>
-        <w:rPr>
-          <w:rFonts w:ascii="Arial" w:hAnsi="Arial" w:cs="Arial"/>
-        </w:rPr>
-        <w:t xml:space="preserve">β </w:t>
-      </w:r>
-      <w:r>
-        <w:rPr>
-          <w:rFonts w:ascii="Arial" w:hAnsi="Arial" w:cs="Arial"/>
-        </w:rPr>
-        <w:t>than x(t).</w:t>
-      </w:r>
-      <w:r>
-        <w:rPr>
-          <w:rFonts w:ascii="Arial" w:hAnsi="Arial" w:cs="Arial"/>
-        </w:rPr>
-        <w:t xml:space="preserve"> Also, it showed that both x(t) and y(t) are more sensitive to </w:t>
-      </w:r>
-      <w:r>
-        <w:rPr>
-          <w:rFonts w:ascii="Arial" w:hAnsi="Arial" w:cs="Arial"/>
-        </w:rPr>
-        <w:t xml:space="preserve">α </w:t>
-      </w:r>
-      <w:r>
-        <w:rPr>
-          <w:rFonts w:ascii="Arial" w:hAnsi="Arial" w:cs="Arial"/>
-        </w:rPr>
-        <w:t xml:space="preserve">than </w:t>
-      </w:r>
-      <w:r>
-        <w:rPr>
-          <w:rFonts w:ascii="Arial" w:hAnsi="Arial" w:cs="Arial"/>
-        </w:rPr>
-        <w:t>β</w:t>
-      </w:r>
-      <w:r>
-        <w:rPr>
-          <w:rFonts w:ascii="Arial" w:hAnsi="Arial" w:cs="Arial"/>
-        </w:rPr>
-        <w:t>.</w:t>
-      </w:r>
-    </w:p>
-    <w:p>
-      <w:pPr>
-        <w:spacing w:after="0"/>
-        <w:rPr>
-          <w:rFonts w:ascii="Arial" w:hAnsi="Arial" w:cs="Arial"/>
-        </w:rPr>
-      </w:pPr>
-    </w:p>
-    <w:p>
-      <w:pPr>
-        <w:spacing w:after="0"/>
-        <w:rPr>
-          <w:rFonts w:ascii="Arial" w:hAnsi="Arial" w:cs="Arial"/>
-          <w:b/>
-        </w:rPr>
-      </w:pPr>
-      <w:r>
-        <w:rPr>
-          <w:rFonts w:ascii="Arial" w:hAnsi="Arial" w:cs="Arial"/>
-          <w:b/>
-        </w:rPr>
-        <w:t xml:space="preserve">Exact solution for </w:t>
-      </w:r>
-      <w:r>
-        <w:rPr>
-          <w:rFonts w:ascii="Arial" w:hAnsi="Arial" w:cs="Arial"/>
-          <w:b/>
-        </w:rPr>
-        <w:t>x(t) and y(t):</w:t>
+          <w:b/>
+        </w:rPr>
+      </w:pPr>
+      <w:r>
+        <w:rPr>
+          <w:rFonts w:ascii="Arial" w:hAnsi="Arial" w:cs="Arial"/>
+          <w:b/>
+        </w:rPr>
+        <w:t xml:space="preserve">h = 0.0021 </w:t>
+      </w:r>
+      <w:r>
+        <w:rPr>
+          <w:rFonts w:ascii="Arial" w:hAnsi="Arial" w:cs="Arial"/>
+          <w:b/>
+        </w:rPr>
+        <w:t>included</w:t>
+      </w:r>
+      <w:r>
+        <w:rPr>
+          <w:rFonts w:ascii="Arial" w:hAnsi="Arial" w:cs="Arial"/>
+          <w:b/>
+        </w:rPr>
+        <w:t>:</w:t>
       </w:r>
     </w:p>
     <w:p>
@@ -1309,10 +972,10 @@
           <w:noProof/>
         </w:rPr>
         <w:drawing>
-          <wp:inline distT="0" distB="0" distL="0" distR="0" wp14:anchorId="07B2C181" wp14:editId="080EF521">
-            <wp:extent cx="4200525" cy="2925094"/>
-            <wp:effectExtent l="0" t="0" r="0" b="8890"/>
-            <wp:docPr id="9" name="Picture 9"/>
+          <wp:inline distT="0" distB="0" distL="0" distR="0" wp14:anchorId="2E78ACF3" wp14:editId="4E8F62E4">
+            <wp:extent cx="5011185" cy="4124325"/>
+            <wp:effectExtent l="0" t="0" r="0" b="0"/>
+            <wp:docPr id="19" name="Picture 19"/>
             <wp:cNvGraphicFramePr>
               <a:graphicFrameLocks xmlns:a="http://schemas.openxmlformats.org/drawingml/2006/main" noChangeAspect="1"/>
             </wp:cNvGraphicFramePr>
@@ -1332,7 +995,7 @@
                   <pic:spPr>
                     <a:xfrm>
                       <a:off x="0" y="0"/>
-                      <a:ext cx="4211377" cy="2932651"/>
+                      <a:ext cx="5031224" cy="4140817"/>
                     </a:xfrm>
                     <a:prstGeom prst="rect">
                       <a:avLst/>
@@ -1350,43 +1013,286 @@
         <w:spacing w:after="0"/>
         <w:rPr>
           <w:rFonts w:ascii="Arial" w:hAnsi="Arial" w:cs="Arial"/>
-          <w:b/>
-        </w:rPr>
-      </w:pPr>
-      <w:r>
-        <w:rPr>
-          <w:rFonts w:ascii="Arial" w:hAnsi="Arial" w:cs="Arial"/>
-          <w:b/>
-        </w:rPr>
-        <w:t xml:space="preserve">Sensitivity to </w:t>
-      </w:r>
-      <w:r>
-        <w:rPr>
-          <w:rFonts w:ascii="Arial" w:hAnsi="Arial" w:cs="Arial"/>
-          <w:b/>
+        </w:rPr>
+      </w:pPr>
+      <w:r>
+        <w:rPr>
+          <w:rFonts w:ascii="Arial" w:hAnsi="Arial" w:cs="Arial"/>
+          <w:b/>
+        </w:rPr>
+        <w:lastRenderedPageBreak/>
+        <w:t>Problem 4:</w:t>
+      </w:r>
+    </w:p>
+    <w:p>
+      <w:pPr>
+        <w:spacing w:after="0"/>
+        <w:rPr>
+          <w:rFonts w:ascii="Arial" w:hAnsi="Arial" w:cs="Arial"/>
+        </w:rPr>
+      </w:pPr>
+      <w:r>
+        <w:rPr>
+          <w:rFonts w:ascii="Arial" w:hAnsi="Arial" w:cs="Arial"/>
+        </w:rPr>
+        <w:t xml:space="preserve">See first plot below for the solution when </w:t>
+      </w:r>
+      <w:r>
+        <w:rPr>
+          <w:rFonts w:ascii="Arial" w:hAnsi="Arial" w:cs="Arial"/>
         </w:rPr>
         <w:t xml:space="preserve">α </w:t>
       </w:r>
       <w:r>
         <w:rPr>
           <w:rFonts w:ascii="Arial" w:hAnsi="Arial" w:cs="Arial"/>
-          <w:b/>
-        </w:rPr>
-        <w:t xml:space="preserve">when </w:t>
-      </w:r>
-      <w:r>
-        <w:rPr>
-          <w:rFonts w:ascii="Arial" w:hAnsi="Arial" w:cs="Arial"/>
-          <w:b/>
+        </w:rPr>
+        <w:t xml:space="preserve">= 0 and </w:t>
+      </w:r>
+      <w:r>
+        <w:rPr>
+          <w:rFonts w:ascii="Arial" w:hAnsi="Arial" w:cs="Arial"/>
         </w:rPr>
         <w:t xml:space="preserve">β </w:t>
       </w:r>
       <w:r>
         <w:rPr>
           <w:rFonts w:ascii="Arial" w:hAnsi="Arial" w:cs="Arial"/>
-          <w:b/>
-        </w:rPr>
-        <w:t>= 1:</w:t>
+        </w:rPr>
+        <w:t>= 1. For the sensitivity an</w:t>
+      </w:r>
+      <w:r>
+        <w:rPr>
+          <w:rFonts w:ascii="Arial" w:hAnsi="Arial" w:cs="Arial"/>
+        </w:rPr>
+        <w:t>alyse</w:t>
+      </w:r>
+      <w:r>
+        <w:rPr>
+          <w:rFonts w:ascii="Arial" w:hAnsi="Arial" w:cs="Arial"/>
+        </w:rPr>
+        <w:t xml:space="preserve">s I varied </w:t>
+      </w:r>
+      <w:r>
+        <w:rPr>
+          <w:rFonts w:ascii="Arial" w:hAnsi="Arial" w:cs="Arial"/>
+        </w:rPr>
+        <w:t xml:space="preserve">α </w:t>
+      </w:r>
+      <w:r>
+        <w:rPr>
+          <w:rFonts w:ascii="Arial" w:hAnsi="Arial" w:cs="Arial"/>
+        </w:rPr>
+        <w:t xml:space="preserve">between -2 and 2 while keeping </w:t>
+      </w:r>
+      <w:r>
+        <w:rPr>
+          <w:rFonts w:ascii="Arial" w:hAnsi="Arial" w:cs="Arial"/>
+        </w:rPr>
+        <w:t xml:space="preserve">β </w:t>
+      </w:r>
+      <w:r>
+        <w:rPr>
+          <w:rFonts w:ascii="Arial" w:hAnsi="Arial" w:cs="Arial"/>
+        </w:rPr>
+        <w:t xml:space="preserve">= 1 and varied </w:t>
+      </w:r>
+      <w:r>
+        <w:rPr>
+          <w:rFonts w:ascii="Arial" w:hAnsi="Arial" w:cs="Arial"/>
+        </w:rPr>
+        <w:t xml:space="preserve">β </w:t>
+      </w:r>
+      <w:r>
+        <w:rPr>
+          <w:rFonts w:ascii="Arial" w:hAnsi="Arial" w:cs="Arial"/>
+        </w:rPr>
+        <w:t xml:space="preserve">between -1 and 3 while keeping </w:t>
+      </w:r>
+      <w:r>
+        <w:rPr>
+          <w:rFonts w:ascii="Arial" w:hAnsi="Arial" w:cs="Arial"/>
+        </w:rPr>
+        <w:t xml:space="preserve">α </w:t>
+      </w:r>
+      <w:r>
+        <w:rPr>
+          <w:rFonts w:ascii="Arial" w:hAnsi="Arial" w:cs="Arial"/>
+        </w:rPr>
+        <w:t>= 1. Ideally, I would have kept</w:t>
+      </w:r>
+      <w:r>
+        <w:rPr>
+          <w:rFonts w:ascii="Arial" w:hAnsi="Arial" w:cs="Arial"/>
+        </w:rPr>
+        <w:t xml:space="preserve"> </w:t>
+      </w:r>
+      <w:r>
+        <w:rPr>
+          <w:rFonts w:ascii="Arial" w:hAnsi="Arial" w:cs="Arial"/>
+        </w:rPr>
+        <w:t xml:space="preserve">α </w:t>
+      </w:r>
+      <w:r>
+        <w:rPr>
+          <w:rFonts w:ascii="Arial" w:hAnsi="Arial" w:cs="Arial"/>
+        </w:rPr>
+        <w:t xml:space="preserve">= 0 for the </w:t>
+      </w:r>
+      <w:r>
+        <w:rPr>
+          <w:rFonts w:ascii="Arial" w:hAnsi="Arial" w:cs="Arial"/>
+        </w:rPr>
+        <w:t xml:space="preserve">β </w:t>
+      </w:r>
+      <w:r>
+        <w:rPr>
+          <w:rFonts w:ascii="Arial" w:hAnsi="Arial" w:cs="Arial"/>
+        </w:rPr>
+        <w:t>sensitivity analysis because this is the nominal value, but there is no variation in x</w:t>
+      </w:r>
+      <w:r>
+        <w:rPr>
+          <w:rFonts w:ascii="Arial" w:hAnsi="Arial" w:cs="Arial"/>
+        </w:rPr>
+        <w:t>(t)</w:t>
+      </w:r>
+      <w:r>
+        <w:rPr>
+          <w:rFonts w:ascii="Arial" w:hAnsi="Arial" w:cs="Arial"/>
+        </w:rPr>
+        <w:t xml:space="preserve"> or y</w:t>
+      </w:r>
+      <w:r>
+        <w:rPr>
+          <w:rFonts w:ascii="Arial" w:hAnsi="Arial" w:cs="Arial"/>
+        </w:rPr>
+        <w:t>(t)</w:t>
+      </w:r>
+      <w:r>
+        <w:rPr>
+          <w:rFonts w:ascii="Arial" w:hAnsi="Arial" w:cs="Arial"/>
+        </w:rPr>
+        <w:t xml:space="preserve"> when </w:t>
+      </w:r>
+      <w:r>
+        <w:rPr>
+          <w:rFonts w:ascii="Arial" w:hAnsi="Arial" w:cs="Arial"/>
+        </w:rPr>
+        <w:t xml:space="preserve">α </w:t>
+      </w:r>
+      <w:r>
+        <w:rPr>
+          <w:rFonts w:ascii="Arial" w:hAnsi="Arial" w:cs="Arial"/>
+        </w:rPr>
+        <w:t>= 0.</w:t>
+      </w:r>
+    </w:p>
+    <w:p>
+      <w:pPr>
+        <w:spacing w:after="0"/>
+        <w:rPr>
+          <w:rFonts w:ascii="Arial" w:hAnsi="Arial" w:cs="Arial"/>
+        </w:rPr>
+      </w:pPr>
+    </w:p>
+    <w:p>
+      <w:pPr>
+        <w:spacing w:after="0"/>
+        <w:rPr>
+          <w:rFonts w:ascii="Arial" w:hAnsi="Arial" w:cs="Arial"/>
+        </w:rPr>
+      </w:pPr>
+      <w:r>
+        <w:rPr>
+          <w:rFonts w:ascii="Arial" w:hAnsi="Arial" w:cs="Arial"/>
+        </w:rPr>
+        <w:t xml:space="preserve">This sensitivity analysis showed that y(t) is much more sensitive to </w:t>
+      </w:r>
+      <w:r>
+        <w:rPr>
+          <w:rFonts w:ascii="Arial" w:hAnsi="Arial" w:cs="Arial"/>
+        </w:rPr>
+        <w:t xml:space="preserve">α </w:t>
+      </w:r>
+      <w:r>
+        <w:rPr>
+          <w:rFonts w:ascii="Arial" w:hAnsi="Arial" w:cs="Arial"/>
+        </w:rPr>
+        <w:t xml:space="preserve">and </w:t>
+      </w:r>
+      <w:r>
+        <w:rPr>
+          <w:rFonts w:ascii="Arial" w:hAnsi="Arial" w:cs="Arial"/>
+        </w:rPr>
+        <w:t xml:space="preserve">β </w:t>
+      </w:r>
+      <w:r>
+        <w:rPr>
+          <w:rFonts w:ascii="Arial" w:hAnsi="Arial" w:cs="Arial"/>
+        </w:rPr>
+        <w:t>than x(t).</w:t>
+      </w:r>
+      <w:r>
+        <w:rPr>
+          <w:rFonts w:ascii="Arial" w:hAnsi="Arial" w:cs="Arial"/>
+        </w:rPr>
+        <w:t xml:space="preserve"> Also, it showed that both x(t) and y(t) are more sensitive to </w:t>
+      </w:r>
+      <w:r>
+        <w:rPr>
+          <w:rFonts w:ascii="Arial" w:hAnsi="Arial" w:cs="Arial"/>
+        </w:rPr>
+        <w:t xml:space="preserve">α </w:t>
+      </w:r>
+      <w:r>
+        <w:rPr>
+          <w:rFonts w:ascii="Arial" w:hAnsi="Arial" w:cs="Arial"/>
+        </w:rPr>
+        <w:t xml:space="preserve">than </w:t>
+      </w:r>
+      <w:r>
+        <w:rPr>
+          <w:rFonts w:ascii="Arial" w:hAnsi="Arial" w:cs="Arial"/>
+        </w:rPr>
+        <w:t>β</w:t>
+      </w:r>
+      <w:r>
+        <w:rPr>
+          <w:rFonts w:ascii="Arial" w:hAnsi="Arial" w:cs="Arial"/>
+        </w:rPr>
+        <w:t>.</w:t>
+      </w:r>
+    </w:p>
+    <w:p>
+      <w:pPr>
+        <w:spacing w:after="0"/>
+        <w:rPr>
+          <w:rFonts w:ascii="Arial" w:hAnsi="Arial" w:cs="Arial"/>
+        </w:rPr>
+      </w:pPr>
+    </w:p>
+    <w:p>
+      <w:pPr>
+        <w:spacing w:after="0"/>
+        <w:rPr>
+          <w:rFonts w:ascii="Arial" w:hAnsi="Arial" w:cs="Arial"/>
+          <w:b/>
+        </w:rPr>
+      </w:pPr>
+      <w:r>
+        <w:rPr>
+          <w:rFonts w:ascii="Arial" w:hAnsi="Arial" w:cs="Arial"/>
+          <w:b/>
+        </w:rPr>
+        <w:t xml:space="preserve">Exact solution for </w:t>
+      </w:r>
+      <w:r>
+        <w:rPr>
+          <w:rFonts w:ascii="Arial" w:hAnsi="Arial" w:cs="Arial"/>
+          <w:b/>
+        </w:rPr>
+        <w:t>x(t) and y(t):</w:t>
       </w:r>
     </w:p>
     <w:p>
@@ -1403,10 +1309,10 @@
           <w:noProof/>
         </w:rPr>
         <w:drawing>
-          <wp:inline distT="0" distB="0" distL="0" distR="0" wp14:anchorId="5E9DAE6D" wp14:editId="1CD89AB9">
-            <wp:extent cx="5991225" cy="3693994"/>
-            <wp:effectExtent l="0" t="0" r="0" b="1905"/>
-            <wp:docPr id="11" name="Picture 11"/>
+          <wp:inline distT="0" distB="0" distL="0" distR="0" wp14:anchorId="07B2C181" wp14:editId="080EF521">
+            <wp:extent cx="4200525" cy="2925094"/>
+            <wp:effectExtent l="0" t="0" r="0" b="8890"/>
+            <wp:docPr id="9" name="Picture 9"/>
             <wp:cNvGraphicFramePr>
               <a:graphicFrameLocks xmlns:a="http://schemas.openxmlformats.org/drawingml/2006/main" noChangeAspect="1"/>
             </wp:cNvGraphicFramePr>
@@ -1426,7 +1332,7 @@
                   <pic:spPr>
                     <a:xfrm>
                       <a:off x="0" y="0"/>
-                      <a:ext cx="5995102" cy="3696384"/>
+                      <a:ext cx="4211377" cy="2932651"/>
                     </a:xfrm>
                     <a:prstGeom prst="rect">
                       <a:avLst/>
@@ -1452,7 +1358,6 @@
           <w:rFonts w:ascii="Arial" w:hAnsi="Arial" w:cs="Arial"/>
           <w:b/>
         </w:rPr>
-        <w:lastRenderedPageBreak/>
         <w:t xml:space="preserve">Sensitivity to </w:t>
       </w:r>
       <w:r>
@@ -1460,6 +1365,20 @@
           <w:rFonts w:ascii="Arial" w:hAnsi="Arial" w:cs="Arial"/>
           <w:b/>
         </w:rPr>
+        <w:t xml:space="preserve">α </w:t>
+      </w:r>
+      <w:r>
+        <w:rPr>
+          <w:rFonts w:ascii="Arial" w:hAnsi="Arial" w:cs="Arial"/>
+          <w:b/>
+        </w:rPr>
+        <w:t xml:space="preserve">when </w:t>
+      </w:r>
+      <w:r>
+        <w:rPr>
+          <w:rFonts w:ascii="Arial" w:hAnsi="Arial" w:cs="Arial"/>
+          <w:b/>
+        </w:rPr>
         <w:t xml:space="preserve">β </w:t>
       </w:r>
       <w:r>
@@ -1467,20 +1386,6 @@
           <w:rFonts w:ascii="Arial" w:hAnsi="Arial" w:cs="Arial"/>
           <w:b/>
         </w:rPr>
-        <w:t xml:space="preserve">when </w:t>
-      </w:r>
-      <w:r>
-        <w:rPr>
-          <w:rFonts w:ascii="Arial" w:hAnsi="Arial" w:cs="Arial"/>
-          <w:b/>
-        </w:rPr>
-        <w:t xml:space="preserve">α </w:t>
-      </w:r>
-      <w:r>
-        <w:rPr>
-          <w:rFonts w:ascii="Arial" w:hAnsi="Arial" w:cs="Arial"/>
-          <w:b/>
-        </w:rPr>
         <w:t>= 1:</w:t>
       </w:r>
     </w:p>
@@ -1498,10 +1403,10 @@
           <w:noProof/>
         </w:rPr>
         <w:drawing>
-          <wp:inline distT="0" distB="0" distL="0" distR="0" wp14:anchorId="7FFD4E19" wp14:editId="09835C2B">
-            <wp:extent cx="5819775" cy="3581356"/>
-            <wp:effectExtent l="0" t="0" r="0" b="635"/>
-            <wp:docPr id="12" name="Picture 12"/>
+          <wp:inline distT="0" distB="0" distL="0" distR="0" wp14:anchorId="5E9DAE6D" wp14:editId="1CD89AB9">
+            <wp:extent cx="5991225" cy="3693994"/>
+            <wp:effectExtent l="0" t="0" r="0" b="1905"/>
+            <wp:docPr id="11" name="Picture 11"/>
             <wp:cNvGraphicFramePr>
               <a:graphicFrameLocks xmlns:a="http://schemas.openxmlformats.org/drawingml/2006/main" noChangeAspect="1"/>
             </wp:cNvGraphicFramePr>
@@ -1521,7 +1426,7 @@
                   <pic:spPr>
                     <a:xfrm>
                       <a:off x="0" y="0"/>
-                      <a:ext cx="5833055" cy="3589528"/>
+                      <a:ext cx="5995102" cy="3696384"/>
                     </a:xfrm>
                     <a:prstGeom prst="rect">
                       <a:avLst/>
@@ -1542,447 +1447,41 @@
           <w:b/>
         </w:rPr>
       </w:pPr>
-    </w:p>
-    <w:p>
-      <w:pPr>
-        <w:spacing w:after="0"/>
-        <w:rPr>
-          <w:rFonts w:ascii="Arial" w:hAnsi="Arial" w:cs="Arial"/>
-          <w:b/>
-        </w:rPr>
-      </w:pPr>
-    </w:p>
-    <w:p>
-      <w:pPr>
-        <w:spacing w:after="0"/>
-        <w:rPr>
-          <w:rFonts w:ascii="Arial" w:hAnsi="Arial" w:cs="Arial"/>
-          <w:b/>
-        </w:rPr>
-      </w:pPr>
-    </w:p>
-    <w:p>
-      <w:pPr>
-        <w:spacing w:after="0"/>
-        <w:rPr>
-          <w:rFonts w:ascii="Arial" w:hAnsi="Arial" w:cs="Arial"/>
-          <w:b/>
-        </w:rPr>
-      </w:pPr>
-    </w:p>
-    <w:p>
-      <w:pPr>
-        <w:spacing w:after="0"/>
-        <w:rPr>
-          <w:rFonts w:ascii="Arial" w:hAnsi="Arial" w:cs="Arial"/>
-          <w:b/>
-        </w:rPr>
-      </w:pPr>
-    </w:p>
-    <w:p>
-      <w:pPr>
-        <w:spacing w:after="0"/>
-        <w:rPr>
-          <w:rFonts w:ascii="Arial" w:hAnsi="Arial" w:cs="Arial"/>
-          <w:b/>
-        </w:rPr>
-      </w:pPr>
-    </w:p>
-    <w:p>
-      <w:pPr>
-        <w:spacing w:after="0"/>
-        <w:rPr>
-          <w:rFonts w:ascii="Arial" w:hAnsi="Arial" w:cs="Arial"/>
-          <w:b/>
-        </w:rPr>
-      </w:pPr>
-    </w:p>
-    <w:p>
-      <w:pPr>
-        <w:spacing w:after="0"/>
-        <w:rPr>
-          <w:rFonts w:ascii="Arial" w:hAnsi="Arial" w:cs="Arial"/>
-          <w:b/>
-        </w:rPr>
-      </w:pPr>
-    </w:p>
-    <w:p>
-      <w:pPr>
-        <w:spacing w:after="0"/>
-        <w:rPr>
-          <w:rFonts w:ascii="Arial" w:hAnsi="Arial" w:cs="Arial"/>
-          <w:b/>
-        </w:rPr>
-      </w:pPr>
-    </w:p>
-    <w:p>
-      <w:pPr>
-        <w:spacing w:after="0"/>
-        <w:rPr>
-          <w:rFonts w:ascii="Arial" w:hAnsi="Arial" w:cs="Arial"/>
-          <w:b/>
-        </w:rPr>
-      </w:pPr>
-    </w:p>
-    <w:p>
-      <w:pPr>
-        <w:spacing w:after="0"/>
-        <w:rPr>
-          <w:rFonts w:ascii="Arial" w:hAnsi="Arial" w:cs="Arial"/>
-          <w:b/>
-        </w:rPr>
-      </w:pPr>
-    </w:p>
-    <w:p>
-      <w:pPr>
-        <w:spacing w:after="0"/>
-        <w:rPr>
-          <w:rFonts w:ascii="Arial" w:hAnsi="Arial" w:cs="Arial"/>
-          <w:b/>
-        </w:rPr>
-      </w:pPr>
-    </w:p>
-    <w:p>
-      <w:pPr>
-        <w:spacing w:after="0"/>
-        <w:rPr>
-          <w:rFonts w:ascii="Arial" w:hAnsi="Arial" w:cs="Arial"/>
-          <w:b/>
-        </w:rPr>
-      </w:pPr>
-    </w:p>
-    <w:p>
-      <w:pPr>
-        <w:spacing w:after="0"/>
-        <w:rPr>
-          <w:rFonts w:ascii="Arial" w:hAnsi="Arial" w:cs="Arial"/>
-          <w:b/>
-        </w:rPr>
-      </w:pPr>
-    </w:p>
-    <w:p>
-      <w:pPr>
-        <w:spacing w:after="0"/>
-        <w:rPr>
-          <w:rFonts w:ascii="Arial" w:hAnsi="Arial" w:cs="Arial"/>
-          <w:b/>
-        </w:rPr>
-      </w:pPr>
-    </w:p>
-    <w:p>
-      <w:pPr>
-        <w:spacing w:after="0"/>
-        <w:rPr>
-          <w:rFonts w:ascii="Arial" w:hAnsi="Arial" w:cs="Arial"/>
-          <w:b/>
-        </w:rPr>
-      </w:pPr>
-    </w:p>
-    <w:p>
-      <w:pPr>
-        <w:spacing w:after="0"/>
-        <w:rPr>
-          <w:rFonts w:ascii="Arial" w:hAnsi="Arial" w:cs="Arial"/>
-          <w:b/>
-        </w:rPr>
-      </w:pPr>
-    </w:p>
-    <w:p>
-      <w:pPr>
-        <w:spacing w:after="0"/>
-        <w:rPr>
-          <w:rFonts w:ascii="Arial" w:hAnsi="Arial" w:cs="Arial"/>
-          <w:b/>
-        </w:rPr>
-      </w:pPr>
-    </w:p>
-    <w:p>
-      <w:pPr>
-        <w:spacing w:after="0"/>
-        <w:rPr>
-          <w:rFonts w:ascii="Arial" w:hAnsi="Arial" w:cs="Arial"/>
-          <w:b/>
-        </w:rPr>
-      </w:pPr>
-    </w:p>
-    <w:p>
-      <w:pPr>
-        <w:spacing w:after="0"/>
-        <w:rPr>
-          <w:rFonts w:ascii="Arial" w:hAnsi="Arial" w:cs="Arial"/>
-          <w:b/>
-        </w:rPr>
-      </w:pPr>
-    </w:p>
-    <w:p>
-      <w:pPr>
-        <w:spacing w:after="0"/>
-        <w:rPr>
-          <w:rFonts w:ascii="Arial" w:hAnsi="Arial" w:cs="Arial"/>
-          <w:b/>
-        </w:rPr>
-      </w:pPr>
-    </w:p>
-    <w:p>
-      <w:pPr>
-        <w:spacing w:after="0"/>
-        <w:rPr>
-          <w:rFonts w:ascii="Arial" w:hAnsi="Arial" w:cs="Arial"/>
-          <w:b/>
-        </w:rPr>
-      </w:pPr>
-    </w:p>
-    <w:p>
-      <w:pPr>
-        <w:spacing w:after="0"/>
-        <w:rPr>
-          <w:rFonts w:ascii="Arial" w:hAnsi="Arial" w:cs="Arial"/>
-          <w:b/>
-        </w:rPr>
-      </w:pPr>
-    </w:p>
-    <w:p>
-      <w:pPr>
-        <w:spacing w:after="0"/>
-        <w:rPr>
-          <w:rFonts w:ascii="Arial" w:hAnsi="Arial" w:cs="Arial"/>
-          <w:b/>
-        </w:rPr>
-      </w:pPr>
-    </w:p>
-    <w:p>
-      <w:pPr>
-        <w:spacing w:after="0"/>
-        <w:rPr>
-          <w:rFonts w:ascii="Arial" w:hAnsi="Arial" w:cs="Arial"/>
-          <w:b/>
-        </w:rPr>
-      </w:pPr>
-    </w:p>
-    <w:p>
-      <w:pPr>
-        <w:spacing w:after="0"/>
-        <w:rPr>
-          <w:rFonts w:ascii="Arial" w:hAnsi="Arial" w:cs="Arial"/>
-          <w:b/>
-        </w:rPr>
-      </w:pPr>
-    </w:p>
-    <w:p>
-      <w:pPr>
-        <w:spacing w:after="0"/>
-        <w:rPr>
-          <w:rFonts w:ascii="Arial" w:hAnsi="Arial" w:cs="Arial"/>
-          <w:b/>
-        </w:rPr>
-      </w:pPr>
-    </w:p>
-    <w:p>
-      <w:pPr>
-        <w:spacing w:after="0"/>
-        <w:rPr>
-          <w:rFonts w:ascii="Arial" w:hAnsi="Arial" w:cs="Arial"/>
-          <w:b/>
-        </w:rPr>
-      </w:pPr>
-    </w:p>
-    <w:p>
-      <w:pPr>
-        <w:spacing w:after="0"/>
-        <w:rPr>
-          <w:rFonts w:ascii="Arial" w:hAnsi="Arial" w:cs="Arial"/>
-        </w:rPr>
-      </w:pPr>
       <w:r>
         <w:rPr>
           <w:rFonts w:ascii="Arial" w:hAnsi="Arial" w:cs="Arial"/>
           <w:b/>
         </w:rPr>
         <w:lastRenderedPageBreak/>
-        <w:t>Problem 5</w:t>
-      </w:r>
-      <w:r>
-        <w:rPr>
-          <w:rFonts w:ascii="Arial" w:hAnsi="Arial" w:cs="Arial"/>
-          <w:b/>
-        </w:rPr>
-        <w:t xml:space="preserve"> (Cont.)</w:t>
-      </w:r>
-      <w:bookmarkStart w:id="0" w:name="_GoBack"/>
-      <w:bookmarkEnd w:id="0"/>
-      <w:r>
-        <w:rPr>
-          <w:rFonts w:ascii="Arial" w:hAnsi="Arial" w:cs="Arial"/>
-          <w:b/>
-        </w:rPr>
-        <w:t>:</w:t>
-      </w:r>
-    </w:p>
-    <w:p>
-      <w:pPr>
-        <w:spacing w:after="0"/>
-        <w:rPr>
-          <w:rFonts w:ascii="Arial" w:hAnsi="Arial" w:cs="Arial"/>
-        </w:rPr>
-      </w:pPr>
-      <w:r>
-        <w:rPr>
-          <w:rFonts w:ascii="Arial" w:hAnsi="Arial" w:cs="Arial"/>
-        </w:rPr>
-        <w:t xml:space="preserve">See </w:t>
-      </w:r>
-      <w:r>
-        <w:rPr>
-          <w:rFonts w:ascii="Arial" w:hAnsi="Arial" w:cs="Arial"/>
-        </w:rPr>
-        <w:t>figure</w:t>
-      </w:r>
-      <w:r>
-        <w:rPr>
-          <w:rFonts w:ascii="Arial" w:hAnsi="Arial" w:cs="Arial"/>
-        </w:rPr>
-        <w:t xml:space="preserve"> below for the convergence plots of the Backward Euler and the 4</w:t>
-      </w:r>
-      <w:r>
-        <w:rPr>
-          <w:rFonts w:ascii="Arial" w:hAnsi="Arial" w:cs="Arial"/>
-          <w:vertAlign w:val="superscript"/>
-        </w:rPr>
-        <w:t>th</w:t>
-      </w:r>
-      <w:r>
-        <w:rPr>
-          <w:rFonts w:ascii="Arial" w:hAnsi="Arial" w:cs="Arial"/>
-        </w:rPr>
-        <w:t xml:space="preserve"> order BDF methods.</w:t>
-      </w:r>
-      <w:r>
-        <w:rPr>
-          <w:rFonts w:ascii="Arial" w:hAnsi="Arial" w:cs="Arial"/>
-        </w:rPr>
-        <w:t xml:space="preserve"> The slope of the Backward Euler convergence plot is </w:t>
-      </w:r>
-      <w:r>
-        <w:rPr>
-          <w:rFonts w:ascii="Arial" w:hAnsi="Arial" w:cs="Arial"/>
-        </w:rPr>
-        <w:t>0.997 and the slope of the 4</w:t>
-      </w:r>
-      <w:r>
-        <w:rPr>
-          <w:rFonts w:ascii="Arial" w:hAnsi="Arial" w:cs="Arial"/>
-          <w:vertAlign w:val="superscript"/>
-        </w:rPr>
-        <w:t>th</w:t>
-      </w:r>
-      <w:r>
-        <w:rPr>
-          <w:rFonts w:ascii="Arial" w:hAnsi="Arial" w:cs="Arial"/>
-        </w:rPr>
-        <w:t xml:space="preserve"> order BDF plot is 3.974</w:t>
-      </w:r>
-      <w:r>
-        <w:rPr>
-          <w:rFonts w:ascii="Arial" w:hAnsi="Arial" w:cs="Arial"/>
-        </w:rPr>
-        <w:t>.</w:t>
-      </w:r>
-      <w:r>
-        <w:rPr>
-          <w:rFonts w:ascii="Arial" w:hAnsi="Arial" w:cs="Arial"/>
-        </w:rPr>
-        <w:t xml:space="preserve"> As expected</w:t>
-      </w:r>
-      <w:r>
-        <w:rPr>
-          <w:rFonts w:ascii="Arial" w:hAnsi="Arial" w:cs="Arial"/>
-        </w:rPr>
-        <w:t>,</w:t>
-      </w:r>
-      <w:r>
-        <w:rPr>
-          <w:rFonts w:ascii="Arial" w:hAnsi="Arial" w:cs="Arial"/>
-        </w:rPr>
-        <w:t xml:space="preserve"> the </w:t>
-      </w:r>
-      <w:r>
-        <w:rPr>
-          <w:rFonts w:ascii="Arial" w:hAnsi="Arial" w:cs="Arial"/>
-        </w:rPr>
-        <w:t>slope of the Backward Euler convergence plot is approximately 1</w:t>
-      </w:r>
-      <w:r>
-        <w:rPr>
-          <w:rFonts w:ascii="Arial" w:hAnsi="Arial" w:cs="Arial"/>
-        </w:rPr>
-        <w:t xml:space="preserve"> and the slope of the 4</w:t>
-      </w:r>
-      <w:r>
-        <w:rPr>
-          <w:rFonts w:ascii="Arial" w:hAnsi="Arial" w:cs="Arial"/>
-          <w:vertAlign w:val="superscript"/>
-        </w:rPr>
-        <w:t>th</w:t>
-      </w:r>
-      <w:r>
-        <w:rPr>
-          <w:rFonts w:ascii="Arial" w:hAnsi="Arial" w:cs="Arial"/>
-        </w:rPr>
-        <w:t xml:space="preserve"> order BDF convergence plot is approximately 4</w:t>
-      </w:r>
-      <w:r>
-        <w:rPr>
-          <w:rFonts w:ascii="Arial" w:hAnsi="Arial" w:cs="Arial"/>
-        </w:rPr>
-        <w:t xml:space="preserve">. I expected these values because the slope of </w:t>
-      </w:r>
-      <w:r>
-        <w:rPr>
-          <w:rFonts w:ascii="Arial" w:hAnsi="Arial" w:cs="Arial"/>
-        </w:rPr>
-        <w:t xml:space="preserve">the </w:t>
-      </w:r>
-      <w:r>
-        <w:rPr>
-          <w:rFonts w:ascii="Arial" w:hAnsi="Arial" w:cs="Arial"/>
-        </w:rPr>
-        <w:t>convergence plot</w:t>
-      </w:r>
-      <w:r>
-        <w:rPr>
-          <w:rFonts w:ascii="Arial" w:hAnsi="Arial" w:cs="Arial"/>
-        </w:rPr>
-        <w:t>s should</w:t>
-      </w:r>
-      <w:r>
-        <w:rPr>
-          <w:rFonts w:ascii="Arial" w:hAnsi="Arial" w:cs="Arial"/>
-        </w:rPr>
-        <w:t xml:space="preserve"> </w:t>
-      </w:r>
-      <w:r>
-        <w:rPr>
-          <w:rFonts w:ascii="Arial" w:hAnsi="Arial" w:cs="Arial"/>
-        </w:rPr>
-        <w:t xml:space="preserve">represent the </w:t>
-      </w:r>
-      <w:r>
-        <w:rPr>
-          <w:rFonts w:ascii="Arial" w:hAnsi="Arial" w:cs="Arial"/>
-        </w:rPr>
-        <w:t>accuracy order and the convergence order of these methods</w:t>
-      </w:r>
-      <w:r>
-        <w:rPr>
-          <w:rFonts w:ascii="Arial" w:hAnsi="Arial" w:cs="Arial"/>
-        </w:rPr>
-        <w:t>, which are 1 and 4, respectively</w:t>
-      </w:r>
-      <w:r>
-        <w:rPr>
-          <w:rFonts w:ascii="Arial" w:hAnsi="Arial" w:cs="Arial"/>
-        </w:rPr>
-        <w:t>.</w:t>
+        <w:t xml:space="preserve">Sensitivity to </w:t>
+      </w:r>
+      <w:r>
+        <w:rPr>
+          <w:rFonts w:ascii="Arial" w:hAnsi="Arial" w:cs="Arial"/>
+          <w:b/>
+        </w:rPr>
+        <w:t xml:space="preserve">β </w:t>
+      </w:r>
+      <w:r>
+        <w:rPr>
+          <w:rFonts w:ascii="Arial" w:hAnsi="Arial" w:cs="Arial"/>
+          <w:b/>
+        </w:rPr>
+        <w:t xml:space="preserve">when </w:t>
+      </w:r>
+      <w:r>
+        <w:rPr>
+          <w:rFonts w:ascii="Arial" w:hAnsi="Arial" w:cs="Arial"/>
+          <w:b/>
+        </w:rPr>
+        <w:t xml:space="preserve">α </w:t>
+      </w:r>
+      <w:r>
+        <w:rPr>
+          <w:rFonts w:ascii="Arial" w:hAnsi="Arial" w:cs="Arial"/>
+          <w:b/>
+        </w:rPr>
+        <w:t>= 1:</w:t>
       </w:r>
     </w:p>
     <w:p>
@@ -1993,25 +1492,16 @@
           <w:rFonts w:ascii="Arial" w:hAnsi="Arial" w:cs="Arial"/>
         </w:rPr>
       </w:pPr>
-    </w:p>
-    <w:p>
-      <w:pPr>
-        <w:spacing w:after="0"/>
-        <w:jc w:val="center"/>
-        <w:rPr>
-          <w:rFonts w:ascii="Arial" w:hAnsi="Arial" w:cs="Arial"/>
-        </w:rPr>
-      </w:pPr>
       <w:r>
         <w:rPr>
           <w:rFonts w:ascii="Arial" w:hAnsi="Arial" w:cs="Arial"/>
           <w:noProof/>
         </w:rPr>
         <w:drawing>
-          <wp:inline distT="0" distB="0" distL="0" distR="0" wp14:anchorId="2D4E1BA4" wp14:editId="64936428">
-            <wp:extent cx="4591050" cy="3443288"/>
-            <wp:effectExtent l="0" t="0" r="0" b="5080"/>
-            <wp:docPr id="14" name="Picture 14"/>
+          <wp:inline distT="0" distB="0" distL="0" distR="0" wp14:anchorId="7FFD4E19" wp14:editId="09835C2B">
+            <wp:extent cx="5819775" cy="3581356"/>
+            <wp:effectExtent l="0" t="0" r="0" b="635"/>
+            <wp:docPr id="12" name="Picture 12"/>
             <wp:cNvGraphicFramePr>
               <a:graphicFrameLocks xmlns:a="http://schemas.openxmlformats.org/drawingml/2006/main" noChangeAspect="1"/>
             </wp:cNvGraphicFramePr>
@@ -2031,6 +1521,649 @@
                   <pic:spPr>
                     <a:xfrm>
                       <a:off x="0" y="0"/>
+                      <a:ext cx="5833055" cy="3589528"/>
+                    </a:xfrm>
+                    <a:prstGeom prst="rect">
+                      <a:avLst/>
+                    </a:prstGeom>
+                  </pic:spPr>
+                </pic:pic>
+              </a:graphicData>
+            </a:graphic>
+          </wp:inline>
+        </w:drawing>
+      </w:r>
+    </w:p>
+    <w:p>
+      <w:pPr>
+        <w:spacing w:after="0"/>
+        <w:rPr>
+          <w:rFonts w:ascii="Arial" w:hAnsi="Arial" w:cs="Arial"/>
+          <w:b/>
+        </w:rPr>
+      </w:pPr>
+    </w:p>
+    <w:p>
+      <w:pPr>
+        <w:spacing w:after="0"/>
+        <w:rPr>
+          <w:rFonts w:ascii="Arial" w:hAnsi="Arial" w:cs="Arial"/>
+          <w:b/>
+        </w:rPr>
+      </w:pPr>
+    </w:p>
+    <w:p>
+      <w:pPr>
+        <w:spacing w:after="0"/>
+        <w:rPr>
+          <w:rFonts w:ascii="Arial" w:hAnsi="Arial" w:cs="Arial"/>
+          <w:b/>
+        </w:rPr>
+      </w:pPr>
+    </w:p>
+    <w:p>
+      <w:pPr>
+        <w:spacing w:after="0"/>
+        <w:rPr>
+          <w:rFonts w:ascii="Arial" w:hAnsi="Arial" w:cs="Arial"/>
+          <w:b/>
+        </w:rPr>
+      </w:pPr>
+    </w:p>
+    <w:p>
+      <w:pPr>
+        <w:spacing w:after="0"/>
+        <w:rPr>
+          <w:rFonts w:ascii="Arial" w:hAnsi="Arial" w:cs="Arial"/>
+          <w:b/>
+        </w:rPr>
+      </w:pPr>
+    </w:p>
+    <w:p>
+      <w:pPr>
+        <w:spacing w:after="0"/>
+        <w:rPr>
+          <w:rFonts w:ascii="Arial" w:hAnsi="Arial" w:cs="Arial"/>
+          <w:b/>
+        </w:rPr>
+      </w:pPr>
+    </w:p>
+    <w:p>
+      <w:pPr>
+        <w:spacing w:after="0"/>
+        <w:rPr>
+          <w:rFonts w:ascii="Arial" w:hAnsi="Arial" w:cs="Arial"/>
+          <w:b/>
+        </w:rPr>
+      </w:pPr>
+    </w:p>
+    <w:p>
+      <w:pPr>
+        <w:spacing w:after="0"/>
+        <w:rPr>
+          <w:rFonts w:ascii="Arial" w:hAnsi="Arial" w:cs="Arial"/>
+          <w:b/>
+        </w:rPr>
+      </w:pPr>
+    </w:p>
+    <w:p>
+      <w:pPr>
+        <w:spacing w:after="0"/>
+        <w:rPr>
+          <w:rFonts w:ascii="Arial" w:hAnsi="Arial" w:cs="Arial"/>
+          <w:b/>
+        </w:rPr>
+      </w:pPr>
+    </w:p>
+    <w:p>
+      <w:pPr>
+        <w:spacing w:after="0"/>
+        <w:rPr>
+          <w:rFonts w:ascii="Arial" w:hAnsi="Arial" w:cs="Arial"/>
+          <w:b/>
+        </w:rPr>
+      </w:pPr>
+    </w:p>
+    <w:p>
+      <w:pPr>
+        <w:spacing w:after="0"/>
+        <w:rPr>
+          <w:rFonts w:ascii="Arial" w:hAnsi="Arial" w:cs="Arial"/>
+          <w:b/>
+        </w:rPr>
+      </w:pPr>
+    </w:p>
+    <w:p>
+      <w:pPr>
+        <w:spacing w:after="0"/>
+        <w:rPr>
+          <w:rFonts w:ascii="Arial" w:hAnsi="Arial" w:cs="Arial"/>
+          <w:b/>
+        </w:rPr>
+      </w:pPr>
+    </w:p>
+    <w:p>
+      <w:pPr>
+        <w:spacing w:after="0"/>
+        <w:rPr>
+          <w:rFonts w:ascii="Arial" w:hAnsi="Arial" w:cs="Arial"/>
+          <w:b/>
+        </w:rPr>
+      </w:pPr>
+    </w:p>
+    <w:p>
+      <w:pPr>
+        <w:spacing w:after="0"/>
+        <w:rPr>
+          <w:rFonts w:ascii="Arial" w:hAnsi="Arial" w:cs="Arial"/>
+          <w:b/>
+        </w:rPr>
+      </w:pPr>
+    </w:p>
+    <w:p>
+      <w:pPr>
+        <w:spacing w:after="0"/>
+        <w:rPr>
+          <w:rFonts w:ascii="Arial" w:hAnsi="Arial" w:cs="Arial"/>
+          <w:b/>
+        </w:rPr>
+      </w:pPr>
+    </w:p>
+    <w:p>
+      <w:pPr>
+        <w:spacing w:after="0"/>
+        <w:rPr>
+          <w:rFonts w:ascii="Arial" w:hAnsi="Arial" w:cs="Arial"/>
+          <w:b/>
+        </w:rPr>
+      </w:pPr>
+    </w:p>
+    <w:p>
+      <w:pPr>
+        <w:spacing w:after="0"/>
+        <w:rPr>
+          <w:rFonts w:ascii="Arial" w:hAnsi="Arial" w:cs="Arial"/>
+          <w:b/>
+        </w:rPr>
+      </w:pPr>
+    </w:p>
+    <w:p>
+      <w:pPr>
+        <w:spacing w:after="0"/>
+        <w:rPr>
+          <w:rFonts w:ascii="Arial" w:hAnsi="Arial" w:cs="Arial"/>
+          <w:b/>
+        </w:rPr>
+      </w:pPr>
+    </w:p>
+    <w:p>
+      <w:pPr>
+        <w:spacing w:after="0"/>
+        <w:rPr>
+          <w:rFonts w:ascii="Arial" w:hAnsi="Arial" w:cs="Arial"/>
+          <w:b/>
+        </w:rPr>
+      </w:pPr>
+    </w:p>
+    <w:p>
+      <w:pPr>
+        <w:spacing w:after="0"/>
+        <w:rPr>
+          <w:rFonts w:ascii="Arial" w:hAnsi="Arial" w:cs="Arial"/>
+          <w:b/>
+        </w:rPr>
+      </w:pPr>
+    </w:p>
+    <w:p>
+      <w:pPr>
+        <w:spacing w:after="0"/>
+        <w:rPr>
+          <w:rFonts w:ascii="Arial" w:hAnsi="Arial" w:cs="Arial"/>
+          <w:b/>
+        </w:rPr>
+      </w:pPr>
+    </w:p>
+    <w:p>
+      <w:pPr>
+        <w:spacing w:after="0"/>
+        <w:rPr>
+          <w:rFonts w:ascii="Arial" w:hAnsi="Arial" w:cs="Arial"/>
+          <w:b/>
+        </w:rPr>
+      </w:pPr>
+    </w:p>
+    <w:p>
+      <w:pPr>
+        <w:spacing w:after="0"/>
+        <w:rPr>
+          <w:rFonts w:ascii="Arial" w:hAnsi="Arial" w:cs="Arial"/>
+          <w:b/>
+        </w:rPr>
+      </w:pPr>
+    </w:p>
+    <w:p>
+      <w:pPr>
+        <w:spacing w:after="0"/>
+        <w:rPr>
+          <w:rFonts w:ascii="Arial" w:hAnsi="Arial" w:cs="Arial"/>
+          <w:b/>
+        </w:rPr>
+      </w:pPr>
+    </w:p>
+    <w:p>
+      <w:pPr>
+        <w:spacing w:after="0"/>
+        <w:rPr>
+          <w:rFonts w:ascii="Arial" w:hAnsi="Arial" w:cs="Arial"/>
+          <w:b/>
+        </w:rPr>
+      </w:pPr>
+    </w:p>
+    <w:p>
+      <w:pPr>
+        <w:spacing w:after="0"/>
+        <w:rPr>
+          <w:rFonts w:ascii="Arial" w:hAnsi="Arial" w:cs="Arial"/>
+          <w:b/>
+        </w:rPr>
+      </w:pPr>
+    </w:p>
+    <w:p>
+      <w:pPr>
+        <w:spacing w:after="0"/>
+        <w:rPr>
+          <w:rFonts w:ascii="Arial" w:hAnsi="Arial" w:cs="Arial"/>
+          <w:b/>
+        </w:rPr>
+      </w:pPr>
+    </w:p>
+    <w:p>
+      <w:pPr>
+        <w:spacing w:after="0"/>
+        <w:rPr>
+          <w:rFonts w:ascii="Arial" w:hAnsi="Arial" w:cs="Arial"/>
+          <w:b/>
+        </w:rPr>
+      </w:pPr>
+    </w:p>
+    <w:p>
+      <w:pPr>
+        <w:spacing w:after="0"/>
+        <w:rPr>
+          <w:rFonts w:ascii="Arial" w:hAnsi="Arial" w:cs="Arial"/>
+          <w:b/>
+        </w:rPr>
+      </w:pPr>
+      <w:r>
+        <w:rPr>
+          <w:rFonts w:ascii="Arial" w:hAnsi="Arial" w:cs="Arial"/>
+          <w:b/>
+        </w:rPr>
+        <w:lastRenderedPageBreak/>
+        <w:t>Problem 5:</w:t>
+      </w:r>
+    </w:p>
+    <w:p>
+      <w:pPr>
+        <w:pStyle w:val="ListParagraph"/>
+        <w:numPr>
+          <w:ilvl w:val="0"/>
+          <w:numId w:val="2"/>
+        </w:numPr>
+        <w:spacing w:after="0"/>
+        <w:rPr>
+          <w:rFonts w:ascii="Arial" w:hAnsi="Arial" w:cs="Arial"/>
+          <w:b/>
+        </w:rPr>
+      </w:pPr>
+      <w:r>
+        <w:rPr>
+          <w:rFonts w:ascii="Arial" w:hAnsi="Arial" w:cs="Arial"/>
+        </w:rPr>
+        <w:t>Sorry for the phone picture. I didn’t have access to a scanner when compiling this homework.</w:t>
+      </w:r>
+      <w:bookmarkStart w:id="0" w:name="_GoBack"/>
+      <w:bookmarkEnd w:id="0"/>
+    </w:p>
+    <w:p>
+      <w:pPr>
+        <w:spacing w:after="0"/>
+        <w:rPr>
+          <w:rFonts w:ascii="Arial" w:hAnsi="Arial" w:cs="Arial"/>
+        </w:rPr>
+      </w:pPr>
+      <w:r>
+        <w:rPr>
+          <w:rFonts w:ascii="Arial" w:hAnsi="Arial" w:cs="Arial"/>
+        </w:rPr>
+        <w:pict>
+          <v:shapetype id="_x0000_t75" coordsize="21600,21600" o:spt="75" o:preferrelative="t" path="m@4@5l@4@11@9@11@9@5xe" filled="f" stroked="f">
+            <v:stroke joinstyle="miter"/>
+            <v:formulas>
+              <v:f eqn="if lineDrawn pixelLineWidth 0"/>
+              <v:f eqn="sum @0 1 0"/>
+              <v:f eqn="sum 0 0 @1"/>
+              <v:f eqn="prod @2 1 2"/>
+              <v:f eqn="prod @3 21600 pixelWidth"/>
+              <v:f eqn="prod @3 21600 pixelHeight"/>
+              <v:f eqn="sum @0 0 1"/>
+              <v:f eqn="prod @6 1 2"/>
+              <v:f eqn="prod @7 21600 pixelWidth"/>
+              <v:f eqn="sum @8 21600 0"/>
+              <v:f eqn="prod @7 21600 pixelHeight"/>
+              <v:f eqn="sum @10 21600 0"/>
+            </v:formulas>
+            <v:path o:extrusionok="f" gradientshapeok="t" o:connecttype="rect"/>
+            <o:lock v:ext="edit" aspectratio="t"/>
+          </v:shapetype>
+          <v:shape id="_x0000_i1025" type="#_x0000_t75" style="width:503.25pt;height:530.25pt">
+            <v:imagedata r:id="rId14" o:title="FullSizeRender" croptop="1982f" cropbottom="11582f"/>
+          </v:shape>
+        </w:pict>
+      </w:r>
+    </w:p>
+    <w:p>
+      <w:pPr>
+        <w:spacing w:after="0"/>
+        <w:rPr>
+          <w:rFonts w:ascii="Arial" w:hAnsi="Arial" w:cs="Arial"/>
+        </w:rPr>
+      </w:pPr>
+    </w:p>
+    <w:p>
+      <w:pPr>
+        <w:spacing w:after="0"/>
+        <w:rPr>
+          <w:rFonts w:ascii="Arial" w:hAnsi="Arial" w:cs="Arial"/>
+        </w:rPr>
+      </w:pPr>
+    </w:p>
+    <w:p>
+      <w:pPr>
+        <w:spacing w:after="0"/>
+        <w:rPr>
+          <w:rFonts w:ascii="Arial" w:hAnsi="Arial" w:cs="Arial"/>
+        </w:rPr>
+      </w:pPr>
+    </w:p>
+    <w:p>
+      <w:pPr>
+        <w:spacing w:after="0"/>
+        <w:rPr>
+          <w:rFonts w:ascii="Arial" w:hAnsi="Arial" w:cs="Arial"/>
+        </w:rPr>
+      </w:pPr>
+    </w:p>
+    <w:p>
+      <w:pPr>
+        <w:spacing w:after="0"/>
+        <w:rPr>
+          <w:rFonts w:ascii="Arial" w:hAnsi="Arial" w:cs="Arial"/>
+        </w:rPr>
+      </w:pPr>
+    </w:p>
+    <w:p>
+      <w:pPr>
+        <w:spacing w:after="0"/>
+        <w:rPr>
+          <w:rFonts w:ascii="Arial" w:hAnsi="Arial" w:cs="Arial"/>
+        </w:rPr>
+      </w:pPr>
+    </w:p>
+    <w:p>
+      <w:pPr>
+        <w:spacing w:after="0"/>
+        <w:rPr>
+          <w:rFonts w:ascii="Arial" w:hAnsi="Arial" w:cs="Arial"/>
+        </w:rPr>
+      </w:pPr>
+    </w:p>
+    <w:p>
+      <w:pPr>
+        <w:spacing w:after="0"/>
+        <w:rPr>
+          <w:rFonts w:ascii="Arial" w:hAnsi="Arial" w:cs="Arial"/>
+        </w:rPr>
+      </w:pPr>
+    </w:p>
+    <w:p>
+      <w:pPr>
+        <w:spacing w:after="0"/>
+        <w:rPr>
+          <w:rFonts w:ascii="Arial" w:hAnsi="Arial" w:cs="Arial"/>
+        </w:rPr>
+      </w:pPr>
+    </w:p>
+    <w:p>
+      <w:pPr>
+        <w:spacing w:after="0"/>
+        <w:rPr>
+          <w:rFonts w:ascii="Arial" w:hAnsi="Arial" w:cs="Arial"/>
+          <w:b/>
+        </w:rPr>
+      </w:pPr>
+      <w:r>
+        <w:rPr>
+          <w:rFonts w:ascii="Arial" w:hAnsi="Arial" w:cs="Arial"/>
+          <w:b/>
+        </w:rPr>
+        <w:lastRenderedPageBreak/>
+        <w:t>b., c., d.</w:t>
+      </w:r>
+    </w:p>
+    <w:p>
+      <w:pPr>
+        <w:spacing w:after="0"/>
+        <w:rPr>
+          <w:rFonts w:ascii="Arial" w:hAnsi="Arial" w:cs="Arial"/>
+        </w:rPr>
+      </w:pPr>
+      <w:r>
+        <w:rPr>
+          <w:rFonts w:ascii="Arial" w:hAnsi="Arial" w:cs="Arial"/>
+        </w:rPr>
+        <w:t xml:space="preserve">See </w:t>
+      </w:r>
+      <w:r>
+        <w:rPr>
+          <w:rFonts w:ascii="Arial" w:hAnsi="Arial" w:cs="Arial"/>
+        </w:rPr>
+        <w:t>figure</w:t>
+      </w:r>
+      <w:r>
+        <w:rPr>
+          <w:rFonts w:ascii="Arial" w:hAnsi="Arial" w:cs="Arial"/>
+        </w:rPr>
+        <w:t xml:space="preserve"> below for the convergence plots of the Backward Euler and the 4</w:t>
+      </w:r>
+      <w:r>
+        <w:rPr>
+          <w:rFonts w:ascii="Arial" w:hAnsi="Arial" w:cs="Arial"/>
+          <w:vertAlign w:val="superscript"/>
+        </w:rPr>
+        <w:t>th</w:t>
+      </w:r>
+      <w:r>
+        <w:rPr>
+          <w:rFonts w:ascii="Arial" w:hAnsi="Arial" w:cs="Arial"/>
+        </w:rPr>
+        <w:t xml:space="preserve"> order BDF methods.</w:t>
+      </w:r>
+      <w:r>
+        <w:rPr>
+          <w:rFonts w:ascii="Arial" w:hAnsi="Arial" w:cs="Arial"/>
+        </w:rPr>
+        <w:t xml:space="preserve"> The slope of the Backward Euler convergence plot is </w:t>
+      </w:r>
+      <w:r>
+        <w:rPr>
+          <w:rFonts w:ascii="Arial" w:hAnsi="Arial" w:cs="Arial"/>
+        </w:rPr>
+        <w:t>0.997 and the slope of the 4</w:t>
+      </w:r>
+      <w:r>
+        <w:rPr>
+          <w:rFonts w:ascii="Arial" w:hAnsi="Arial" w:cs="Arial"/>
+          <w:vertAlign w:val="superscript"/>
+        </w:rPr>
+        <w:t>th</w:t>
+      </w:r>
+      <w:r>
+        <w:rPr>
+          <w:rFonts w:ascii="Arial" w:hAnsi="Arial" w:cs="Arial"/>
+        </w:rPr>
+        <w:t xml:space="preserve"> order BDF plot is 3.974</w:t>
+      </w:r>
+      <w:r>
+        <w:rPr>
+          <w:rFonts w:ascii="Arial" w:hAnsi="Arial" w:cs="Arial"/>
+        </w:rPr>
+        <w:t>.</w:t>
+      </w:r>
+      <w:r>
+        <w:rPr>
+          <w:rFonts w:ascii="Arial" w:hAnsi="Arial" w:cs="Arial"/>
+        </w:rPr>
+        <w:t xml:space="preserve"> As expected</w:t>
+      </w:r>
+      <w:r>
+        <w:rPr>
+          <w:rFonts w:ascii="Arial" w:hAnsi="Arial" w:cs="Arial"/>
+        </w:rPr>
+        <w:t>,</w:t>
+      </w:r>
+      <w:r>
+        <w:rPr>
+          <w:rFonts w:ascii="Arial" w:hAnsi="Arial" w:cs="Arial"/>
+        </w:rPr>
+        <w:t xml:space="preserve"> the </w:t>
+      </w:r>
+      <w:r>
+        <w:rPr>
+          <w:rFonts w:ascii="Arial" w:hAnsi="Arial" w:cs="Arial"/>
+        </w:rPr>
+        <w:t>slope of the Backward Euler convergence plot is approximately 1</w:t>
+      </w:r>
+      <w:r>
+        <w:rPr>
+          <w:rFonts w:ascii="Arial" w:hAnsi="Arial" w:cs="Arial"/>
+        </w:rPr>
+        <w:t xml:space="preserve"> and the slope of the 4</w:t>
+      </w:r>
+      <w:r>
+        <w:rPr>
+          <w:rFonts w:ascii="Arial" w:hAnsi="Arial" w:cs="Arial"/>
+          <w:vertAlign w:val="superscript"/>
+        </w:rPr>
+        <w:t>th</w:t>
+      </w:r>
+      <w:r>
+        <w:rPr>
+          <w:rFonts w:ascii="Arial" w:hAnsi="Arial" w:cs="Arial"/>
+        </w:rPr>
+        <w:t xml:space="preserve"> order BDF convergence plot is approximately 4</w:t>
+      </w:r>
+      <w:r>
+        <w:rPr>
+          <w:rFonts w:ascii="Arial" w:hAnsi="Arial" w:cs="Arial"/>
+        </w:rPr>
+        <w:t xml:space="preserve">. I expected these values because the slope of </w:t>
+      </w:r>
+      <w:r>
+        <w:rPr>
+          <w:rFonts w:ascii="Arial" w:hAnsi="Arial" w:cs="Arial"/>
+        </w:rPr>
+        <w:t xml:space="preserve">the </w:t>
+      </w:r>
+      <w:r>
+        <w:rPr>
+          <w:rFonts w:ascii="Arial" w:hAnsi="Arial" w:cs="Arial"/>
+        </w:rPr>
+        <w:t>convergence plot</w:t>
+      </w:r>
+      <w:r>
+        <w:rPr>
+          <w:rFonts w:ascii="Arial" w:hAnsi="Arial" w:cs="Arial"/>
+        </w:rPr>
+        <w:t>s should</w:t>
+      </w:r>
+      <w:r>
+        <w:rPr>
+          <w:rFonts w:ascii="Arial" w:hAnsi="Arial" w:cs="Arial"/>
+        </w:rPr>
+        <w:t xml:space="preserve"> </w:t>
+      </w:r>
+      <w:r>
+        <w:rPr>
+          <w:rFonts w:ascii="Arial" w:hAnsi="Arial" w:cs="Arial"/>
+        </w:rPr>
+        <w:t xml:space="preserve">represent the </w:t>
+      </w:r>
+      <w:r>
+        <w:rPr>
+          <w:rFonts w:ascii="Arial" w:hAnsi="Arial" w:cs="Arial"/>
+        </w:rPr>
+        <w:t>accuracy order and the convergence order of these methods</w:t>
+      </w:r>
+      <w:r>
+        <w:rPr>
+          <w:rFonts w:ascii="Arial" w:hAnsi="Arial" w:cs="Arial"/>
+        </w:rPr>
+        <w:t>, which are 1 and 4, respectively</w:t>
+      </w:r>
+      <w:r>
+        <w:rPr>
+          <w:rFonts w:ascii="Arial" w:hAnsi="Arial" w:cs="Arial"/>
+        </w:rPr>
+        <w:t>.</w:t>
+      </w:r>
+    </w:p>
+    <w:p>
+      <w:pPr>
+        <w:spacing w:after="0"/>
+        <w:jc w:val="center"/>
+        <w:rPr>
+          <w:rFonts w:ascii="Arial" w:hAnsi="Arial" w:cs="Arial"/>
+        </w:rPr>
+      </w:pPr>
+    </w:p>
+    <w:p>
+      <w:pPr>
+        <w:spacing w:after="0"/>
+        <w:jc w:val="center"/>
+        <w:rPr>
+          <w:rFonts w:ascii="Arial" w:hAnsi="Arial" w:cs="Arial"/>
+        </w:rPr>
+      </w:pPr>
+      <w:r>
+        <w:rPr>
+          <w:rFonts w:ascii="Arial" w:hAnsi="Arial" w:cs="Arial"/>
+          <w:noProof/>
+        </w:rPr>
+        <w:drawing>
+          <wp:inline distT="0" distB="0" distL="0" distR="0" wp14:anchorId="2D4E1BA4" wp14:editId="64936428">
+            <wp:extent cx="4591050" cy="3443288"/>
+            <wp:effectExtent l="0" t="0" r="0" b="5080"/>
+            <wp:docPr id="14" name="Picture 14"/>
+            <wp:cNvGraphicFramePr>
+              <a:graphicFrameLocks xmlns:a="http://schemas.openxmlformats.org/drawingml/2006/main" noChangeAspect="1"/>
+            </wp:cNvGraphicFramePr>
+            <a:graphic xmlns:a="http://schemas.openxmlformats.org/drawingml/2006/main">
+              <a:graphicData uri="http://schemas.openxmlformats.org/drawingml/2006/picture">
+                <pic:pic xmlns:pic="http://schemas.openxmlformats.org/drawingml/2006/picture">
+                  <pic:nvPicPr>
+                    <pic:cNvPr id="1" name=""/>
+                    <pic:cNvPicPr/>
+                  </pic:nvPicPr>
+                  <pic:blipFill>
+                    <a:blip r:embed="rId15"/>
+                    <a:stretch>
+                      <a:fillRect/>
+                    </a:stretch>
+                  </pic:blipFill>
+                  <pic:spPr>
+                    <a:xfrm>
+                      <a:off x="0" y="0"/>
                       <a:ext cx="4599672" cy="3449755"/>
                     </a:xfrm>
                     <a:prstGeom prst="rect">
@@ -2052,6 +2185,196 @@
     </w:sectPr>
   </w:body>
 </w:document>
+</file>
+
+<file path=word/numbering.xml><?xml version="1.0" encoding="utf-8"?>
+<w:numbering xmlns:wpc="http://schemas.microsoft.com/office/word/2010/wordprocessingCanvas" xmlns:mc="http://schemas.openxmlformats.org/markup-compatibility/2006" xmlns:o="urn:schemas-microsoft-com:office:office" xmlns:r="http://schemas.openxmlformats.org/officeDocument/2006/relationships" xmlns:m="http://schemas.openxmlformats.org/officeDocument/2006/math" xmlns:v="urn:schemas-microsoft-com:vml" xmlns:wp14="http://schemas.microsoft.com/office/word/2010/wordprocessingDrawing" xmlns:wp="http://schemas.openxmlformats.org/drawingml/2006/wordprocessingDrawing" xmlns:w10="urn:schemas-microsoft-com:office:word" xmlns:w="http://schemas.openxmlformats.org/wordprocessingml/2006/main" xmlns:w14="http://schemas.microsoft.com/office/word/2010/wordml" xmlns:w15="http://schemas.microsoft.com/office/word/2012/wordml" xmlns:wpg="http://schemas.microsoft.com/office/word/2010/wordprocessingGroup" xmlns:wpi="http://schemas.microsoft.com/office/word/2010/wordprocessingInk" xmlns:wne="http://schemas.microsoft.com/office/word/2006/wordml" xmlns:wps="http://schemas.microsoft.com/office/word/2010/wordprocessingShape" mc:Ignorable="w14 w15 wp14">
+  <w:abstractNum w:abstractNumId="0" w15:restartNumberingAfterBreak="0">
+    <w:nsid w:val="145C534D"/>
+    <w:multiLevelType w:val="hybridMultilevel"/>
+    <w:tmpl w:val="A344EE02"/>
+    <w:lvl w:ilvl="0" w:tplc="04090019">
+      <w:start w:val="1"/>
+      <w:numFmt w:val="lowerLetter"/>
+      <w:lvlText w:val="%1."/>
+      <w:lvlJc w:val="left"/>
+      <w:pPr>
+        <w:ind w:left="720" w:hanging="360"/>
+      </w:pPr>
+      <w:rPr>
+        <w:rFonts w:hint="default"/>
+      </w:rPr>
+    </w:lvl>
+    <w:lvl w:ilvl="1" w:tplc="04090019" w:tentative="1">
+      <w:start w:val="1"/>
+      <w:numFmt w:val="lowerLetter"/>
+      <w:lvlText w:val="%2."/>
+      <w:lvlJc w:val="left"/>
+      <w:pPr>
+        <w:ind w:left="1440" w:hanging="360"/>
+      </w:pPr>
+    </w:lvl>
+    <w:lvl w:ilvl="2" w:tplc="0409001B" w:tentative="1">
+      <w:start w:val="1"/>
+      <w:numFmt w:val="lowerRoman"/>
+      <w:lvlText w:val="%3."/>
+      <w:lvlJc w:val="right"/>
+      <w:pPr>
+        <w:ind w:left="2160" w:hanging="180"/>
+      </w:pPr>
+    </w:lvl>
+    <w:lvl w:ilvl="3" w:tplc="0409000F" w:tentative="1">
+      <w:start w:val="1"/>
+      <w:numFmt w:val="decimal"/>
+      <w:lvlText w:val="%4."/>
+      <w:lvlJc w:val="left"/>
+      <w:pPr>
+        <w:ind w:left="2880" w:hanging="360"/>
+      </w:pPr>
+    </w:lvl>
+    <w:lvl w:ilvl="4" w:tplc="04090019" w:tentative="1">
+      <w:start w:val="1"/>
+      <w:numFmt w:val="lowerLetter"/>
+      <w:lvlText w:val="%5."/>
+      <w:lvlJc w:val="left"/>
+      <w:pPr>
+        <w:ind w:left="3600" w:hanging="360"/>
+      </w:pPr>
+    </w:lvl>
+    <w:lvl w:ilvl="5" w:tplc="0409001B" w:tentative="1">
+      <w:start w:val="1"/>
+      <w:numFmt w:val="lowerRoman"/>
+      <w:lvlText w:val="%6."/>
+      <w:lvlJc w:val="right"/>
+      <w:pPr>
+        <w:ind w:left="4320" w:hanging="180"/>
+      </w:pPr>
+    </w:lvl>
+    <w:lvl w:ilvl="6" w:tplc="0409000F" w:tentative="1">
+      <w:start w:val="1"/>
+      <w:numFmt w:val="decimal"/>
+      <w:lvlText w:val="%7."/>
+      <w:lvlJc w:val="left"/>
+      <w:pPr>
+        <w:ind w:left="5040" w:hanging="360"/>
+      </w:pPr>
+    </w:lvl>
+    <w:lvl w:ilvl="7" w:tplc="04090019" w:tentative="1">
+      <w:start w:val="1"/>
+      <w:numFmt w:val="lowerLetter"/>
+      <w:lvlText w:val="%8."/>
+      <w:lvlJc w:val="left"/>
+      <w:pPr>
+        <w:ind w:left="5760" w:hanging="360"/>
+      </w:pPr>
+    </w:lvl>
+    <w:lvl w:ilvl="8" w:tplc="0409001B" w:tentative="1">
+      <w:start w:val="1"/>
+      <w:numFmt w:val="lowerRoman"/>
+      <w:lvlText w:val="%9."/>
+      <w:lvlJc w:val="right"/>
+      <w:pPr>
+        <w:ind w:left="6480" w:hanging="180"/>
+      </w:pPr>
+    </w:lvl>
+  </w:abstractNum>
+  <w:abstractNum w:abstractNumId="1" w15:restartNumberingAfterBreak="0">
+    <w:nsid w:val="692D209C"/>
+    <w:multiLevelType w:val="hybridMultilevel"/>
+    <w:tmpl w:val="1B7E0524"/>
+    <w:lvl w:ilvl="0" w:tplc="19C4BF5E">
+      <w:start w:val="1"/>
+      <w:numFmt w:val="lowerLetter"/>
+      <w:lvlText w:val="%1."/>
+      <w:lvlJc w:val="left"/>
+      <w:pPr>
+        <w:ind w:left="720" w:hanging="360"/>
+      </w:pPr>
+      <w:rPr>
+        <w:rFonts w:hint="default"/>
+        <w:b/>
+      </w:rPr>
+    </w:lvl>
+    <w:lvl w:ilvl="1" w:tplc="04090019" w:tentative="1">
+      <w:start w:val="1"/>
+      <w:numFmt w:val="lowerLetter"/>
+      <w:lvlText w:val="%2."/>
+      <w:lvlJc w:val="left"/>
+      <w:pPr>
+        <w:ind w:left="1440" w:hanging="360"/>
+      </w:pPr>
+    </w:lvl>
+    <w:lvl w:ilvl="2" w:tplc="0409001B" w:tentative="1">
+      <w:start w:val="1"/>
+      <w:numFmt w:val="lowerRoman"/>
+      <w:lvlText w:val="%3."/>
+      <w:lvlJc w:val="right"/>
+      <w:pPr>
+        <w:ind w:left="2160" w:hanging="180"/>
+      </w:pPr>
+    </w:lvl>
+    <w:lvl w:ilvl="3" w:tplc="0409000F" w:tentative="1">
+      <w:start w:val="1"/>
+      <w:numFmt w:val="decimal"/>
+      <w:lvlText w:val="%4."/>
+      <w:lvlJc w:val="left"/>
+      <w:pPr>
+        <w:ind w:left="2880" w:hanging="360"/>
+      </w:pPr>
+    </w:lvl>
+    <w:lvl w:ilvl="4" w:tplc="04090019" w:tentative="1">
+      <w:start w:val="1"/>
+      <w:numFmt w:val="lowerLetter"/>
+      <w:lvlText w:val="%5."/>
+      <w:lvlJc w:val="left"/>
+      <w:pPr>
+        <w:ind w:left="3600" w:hanging="360"/>
+      </w:pPr>
+    </w:lvl>
+    <w:lvl w:ilvl="5" w:tplc="0409001B" w:tentative="1">
+      <w:start w:val="1"/>
+      <w:numFmt w:val="lowerRoman"/>
+      <w:lvlText w:val="%6."/>
+      <w:lvlJc w:val="right"/>
+      <w:pPr>
+        <w:ind w:left="4320" w:hanging="180"/>
+      </w:pPr>
+    </w:lvl>
+    <w:lvl w:ilvl="6" w:tplc="0409000F" w:tentative="1">
+      <w:start w:val="1"/>
+      <w:numFmt w:val="decimal"/>
+      <w:lvlText w:val="%7."/>
+      <w:lvlJc w:val="left"/>
+      <w:pPr>
+        <w:ind w:left="5040" w:hanging="360"/>
+      </w:pPr>
+    </w:lvl>
+    <w:lvl w:ilvl="7" w:tplc="04090019" w:tentative="1">
+      <w:start w:val="1"/>
+      <w:numFmt w:val="lowerLetter"/>
+      <w:lvlText w:val="%8."/>
+      <w:lvlJc w:val="left"/>
+      <w:pPr>
+        <w:ind w:left="5760" w:hanging="360"/>
+      </w:pPr>
+    </w:lvl>
+    <w:lvl w:ilvl="8" w:tplc="0409001B" w:tentative="1">
+      <w:start w:val="1"/>
+      <w:numFmt w:val="lowerRoman"/>
+      <w:lvlText w:val="%9."/>
+      <w:lvlJc w:val="right"/>
+      <w:pPr>
+        <w:ind w:left="6480" w:hanging="180"/>
+      </w:pPr>
+    </w:lvl>
+  </w:abstractNum>
+  <w:num w:numId="1">
+    <w:abstractNumId w:val="1"/>
+  </w:num>
+  <w:num w:numId="2">
+    <w:abstractNumId w:val="0"/>
+  </w:num>
+</w:numbering>
 </file>
 
 <file path=word/styles.xml><?xml version="1.0" encoding="utf-8"?>
@@ -2485,6 +2808,17 @@
       <w:color w:val="808080"/>
     </w:rPr>
   </w:style>
+  <w:style w:type="paragraph" w:styleId="ListParagraph">
+    <w:name w:val="List Paragraph"/>
+    <w:basedOn w:val="Normal"/>
+    <w:uiPriority w:val="34"/>
+    <w:qFormat/>
+    <w:rsid w:val="0065723E"/>
+    <w:pPr>
+      <w:ind w:left="720"/>
+      <w:contextualSpacing/>
+    </w:pPr>
+  </w:style>
 </w:styles>
 </file>
 

</xml_diff>